<commit_message>
Design doc + gitignore
Updated plan. Added MS Office file ignores to the gitignore.
</commit_message>
<xml_diff>
--- a/Documentation/Tom Roberts - Design Document.docx
+++ b/Documentation/Tom Roberts - Design Document.docx
@@ -140,12 +140,10 @@
           <w:b/>
         </w:rPr>
       </w:pPr>
-      <w:bookmarkStart w:id="0" w:name="_GoBack"/>
-      <w:bookmarkEnd w:id="0"/>
       <w:r>
         <w:lastRenderedPageBreak/>
         <w:pict>
-          <v:rect id="_x0000_i1035" style="width:0;height:1.5pt" o:hralign="center" o:hrstd="t" o:hr="t" fillcolor="#a0a0a0" stroked="f"/>
+          <v:rect id="_x0000_i1025" style="width:0;height:1.5pt" o:hralign="center" o:hrstd="t" o:hr="t" fillcolor="#a0a0a0" stroked="f"/>
         </w:pict>
       </w:r>
     </w:p>
@@ -159,13 +157,7 @@
         <w:rPr>
           <w:b/>
         </w:rPr>
-        <w:t>C</w:t>
-      </w:r>
-      <w:r>
-        <w:rPr>
-          <w:b/>
-        </w:rPr>
-        <w:t>oncept</w:t>
+        <w:t>Concept</w:t>
       </w:r>
     </w:p>
     <w:p>
@@ -176,7 +168,7 @@
     <w:p>
       <w:r>
         <w:pict>
-          <v:rect id="_x0000_i1031" style="width:0;height:1.5pt" o:hralign="center" o:hrstd="t" o:hr="t" fillcolor="#a0a0a0" stroked="f"/>
+          <v:rect id="_x0000_i1026" style="width:0;height:1.5pt" o:hralign="center" o:hrstd="t" o:hr="t" fillcolor="#a0a0a0" stroked="f"/>
         </w:pict>
       </w:r>
     </w:p>
@@ -213,7 +205,7 @@
     <w:p>
       <w:r>
         <w:pict>
-          <v:rect id="_x0000_i1032" style="width:0;height:1.5pt" o:hralign="center" o:hrstd="t" o:hr="t" fillcolor="#a0a0a0" stroked="f"/>
+          <v:rect id="_x0000_i1027" style="width:0;height:1.5pt" o:hralign="center" o:hrstd="t" o:hr="t" fillcolor="#a0a0a0" stroked="f"/>
         </w:pict>
       </w:r>
     </w:p>
@@ -287,7 +279,7 @@
     <w:p>
       <w:r>
         <w:pict>
-          <v:rect id="_x0000_i1033" style="width:0;height:1.5pt" o:hralign="center" o:hrstd="t" o:hr="t" fillcolor="#a0a0a0" stroked="f"/>
+          <v:rect id="_x0000_i1028" style="width:0;height:1.5pt" o:hralign="center" o:hrstd="t" o:hr="t" fillcolor="#a0a0a0" stroked="f"/>
         </w:pict>
       </w:r>
     </w:p>
@@ -343,7 +335,7 @@
       </w:pPr>
       <w:r>
         <w:pict>
-          <v:rect id="_x0000_i1034" style="width:0;height:1.5pt" o:hralign="center" o:hrstd="t" o:hr="t" fillcolor="#a0a0a0" stroked="f"/>
+          <v:rect id="_x0000_i1029" style="width:0;height:1.5pt" o:hralign="center" o:hrstd="t" o:hr="t" fillcolor="#a0a0a0" stroked="f"/>
         </w:pict>
       </w:r>
     </w:p>
@@ -653,15 +645,7 @@
         <w:t xml:space="preserve">Players score points by killing an enemy (each type of enemy gives a different score) and earn points for each item remaining on the screen at the end of a wave. </w:t>
       </w:r>
       <w:r>
-        <w:t xml:space="preserve">If they crash into an enemy, they will lose points and be </w:t>
-      </w:r>
-      <w:proofErr w:type="spellStart"/>
-      <w:r>
-        <w:t>respawned</w:t>
-      </w:r>
-      <w:proofErr w:type="spellEnd"/>
-      <w:r>
-        <w:t xml:space="preserve"> at a random position. </w:t>
+        <w:t xml:space="preserve">If they crash into an enemy, they will lose points and be respawned at a random position. </w:t>
       </w:r>
       <w:r>
         <w:t xml:space="preserve">The game ends when all </w:t>
@@ -737,7 +721,7 @@
           <w:b/>
         </w:rPr>
         <w:pict>
-          <v:rect id="_x0000_i1025" style="width:0;height:1.5pt" o:hralign="center" o:hrstd="t" o:hr="t" fillcolor="#a0a0a0" stroked="f"/>
+          <v:rect id="_x0000_i1030" style="width:0;height:1.5pt" o:hralign="center" o:hrstd="t" o:hr="t" fillcolor="#a0a0a0" stroked="f"/>
         </w:pict>
       </w:r>
     </w:p>
@@ -888,7 +872,7 @@
           <w:b/>
         </w:rPr>
         <w:pict>
-          <v:rect id="_x0000_i1026" style="width:0;height:1.5pt" o:hralign="center" o:hrstd="t" o:hr="t" fillcolor="#a0a0a0" stroked="f"/>
+          <v:rect id="_x0000_i1031" style="width:0;height:1.5pt" o:hralign="center" o:hrstd="t" o:hr="t" fillcolor="#a0a0a0" stroked="f"/>
         </w:pict>
       </w:r>
     </w:p>
@@ -1018,7 +1002,7 @@
           <w:b/>
         </w:rPr>
         <w:pict>
-          <v:rect id="_x0000_i1027" style="width:0;height:1.5pt" o:hralign="center" o:hrstd="t" o:hr="t" fillcolor="#a0a0a0" stroked="f"/>
+          <v:rect id="_x0000_i1032" style="width:0;height:1.5pt" o:hralign="center" o:hrstd="t" o:hr="t" fillcolor="#a0a0a0" stroked="f"/>
         </w:pict>
       </w:r>
     </w:p>
@@ -1066,15 +1050,7 @@
         <w:t>nu s</w:t>
       </w:r>
       <w:r>
-        <w:t xml:space="preserve">ystem, bullets, explosions etc. A custom font will be used for text elements of the game (menus, score indicator </w:t>
-      </w:r>
-      <w:proofErr w:type="spellStart"/>
-      <w:r>
-        <w:t>etc</w:t>
-      </w:r>
-      <w:proofErr w:type="spellEnd"/>
-      <w:r>
-        <w:t>)</w:t>
+        <w:t>ystem, bullets, explosions etc. A custom font will be used for text elements of the game (menus, score indicator etc)</w:t>
       </w:r>
       <w:r>
         <w:t>, and it will also be sourced from websites that offer licensed art</w:t>
@@ -1196,7 +1172,7 @@
           <w:b/>
         </w:rPr>
         <w:pict>
-          <v:rect id="_x0000_i1028" style="width:0;height:1.5pt" o:hralign="center" o:hrstd="t" o:hr="t" fillcolor="#a0a0a0" stroked="f"/>
+          <v:rect id="_x0000_i1033" style="width:0;height:1.5pt" o:hralign="center" o:hrstd="t" o:hr="t" fillcolor="#a0a0a0" stroked="f"/>
         </w:pict>
       </w:r>
     </w:p>
@@ -1271,15 +1247,7 @@
         <w:t>given visually</w:t>
       </w:r>
       <w:r>
-        <w:t xml:space="preserve"> (buttons changing colour, having a click animation </w:t>
-      </w:r>
-      <w:proofErr w:type="spellStart"/>
-      <w:r>
-        <w:t>etc</w:t>
-      </w:r>
-      <w:proofErr w:type="spellEnd"/>
-      <w:r>
-        <w:t>)</w:t>
+        <w:t xml:space="preserve"> (buttons changing colour, having a click animation etc)</w:t>
       </w:r>
       <w:r>
         <w:t>.</w:t>
@@ -1348,7 +1316,7 @@
           <w:b/>
         </w:rPr>
         <w:pict>
-          <v:rect id="_x0000_i1029" style="width:0;height:1.5pt" o:hralign="center" o:hrstd="t" o:hr="t" fillcolor="#a0a0a0" stroked="f"/>
+          <v:rect id="_x0000_i1034" style="width:0;height:1.5pt" o:hralign="center" o:hrstd="t" o:hr="t" fillcolor="#a0a0a0" stroked="f"/>
         </w:pict>
       </w:r>
     </w:p>
@@ -1755,15 +1723,7 @@
         <w:t xml:space="preserve"> </w:t>
       </w:r>
       <w:r>
-        <w:t xml:space="preserve">Furthermore, the view may be split into more scripts to keep it as modular as possible (player movement, player shooting, player death </w:t>
-      </w:r>
-      <w:proofErr w:type="spellStart"/>
-      <w:r>
-        <w:t>etc</w:t>
-      </w:r>
-      <w:proofErr w:type="spellEnd"/>
-      <w:r>
-        <w:t>).</w:t>
+        <w:t>Furthermore, the view may be split into more scripts to keep it as modular as possible (player movement, player shooting, player death etc).</w:t>
       </w:r>
       <w:r>
         <w:t xml:space="preserve"> See ‘</w:t>
@@ -2655,15 +2615,7 @@
         <w:t xml:space="preserve">Collision detection </w:t>
       </w:r>
       <w:r>
-        <w:t xml:space="preserve">is the basis of most of the gameplay. The player is able to shoot bullets that collide with enemies to destroy them. If the player collides with an enemy, the player will be destroyed and </w:t>
-      </w:r>
-      <w:proofErr w:type="spellStart"/>
-      <w:r>
-        <w:t>respawned</w:t>
-      </w:r>
-      <w:proofErr w:type="spellEnd"/>
-      <w:r>
-        <w:t xml:space="preserve"> </w:t>
+        <w:t xml:space="preserve">is the basis of most of the gameplay. The player is able to shoot bullets that collide with enemies to destroy them. If the player collides with an enemy, the player will be destroyed and respawned </w:t>
       </w:r>
       <w:r>
         <w:t>at a random position</w:t>
@@ -4091,6 +4043,7 @@
           <w:tcPr>
             <w:tcW w:w="2682" w:type="dxa"/>
             <w:vMerge w:val="restart"/>
+            <w:shd w:val="clear" w:color="auto" w:fill="00B0F0"/>
           </w:tcPr>
           <w:p>
             <w:pPr>
@@ -4105,6 +4058,7 @@
           <w:tcPr>
             <w:tcW w:w="2552" w:type="dxa"/>
             <w:vMerge w:val="restart"/>
+            <w:shd w:val="clear" w:color="auto" w:fill="00B0F0"/>
           </w:tcPr>
           <w:p>
             <w:pPr>
@@ -4118,6 +4072,7 @@
         <w:tc>
           <w:tcPr>
             <w:tcW w:w="2693" w:type="dxa"/>
+            <w:shd w:val="clear" w:color="auto" w:fill="00B0F0"/>
           </w:tcPr>
           <w:p>
             <w:pPr>
@@ -4131,6 +4086,7 @@
         <w:tc>
           <w:tcPr>
             <w:tcW w:w="2693" w:type="dxa"/>
+            <w:shd w:val="clear" w:color="auto" w:fill="00B0F0"/>
           </w:tcPr>
           <w:p>
             <w:pPr>
@@ -4182,6 +4138,7 @@
           <w:tcPr>
             <w:tcW w:w="2682" w:type="dxa"/>
             <w:vMerge/>
+            <w:shd w:val="clear" w:color="auto" w:fill="00B0F0"/>
           </w:tcPr>
           <w:p>
             <w:pPr>
@@ -4193,6 +4150,7 @@
           <w:tcPr>
             <w:tcW w:w="2552" w:type="dxa"/>
             <w:vMerge/>
+            <w:shd w:val="clear" w:color="auto" w:fill="00B0F0"/>
           </w:tcPr>
           <w:p>
             <w:pPr>
@@ -4203,26 +4161,33 @@
         <w:tc>
           <w:tcPr>
             <w:tcW w:w="2693" w:type="dxa"/>
-          </w:tcPr>
-          <w:p>
-            <w:pPr>
-              <w:jc w:val="center"/>
-            </w:pPr>
-            <w:r>
-              <w:t>Refactor barrels &amp; pick-ups for Factory pattern</w:t>
+            <w:shd w:val="clear" w:color="auto" w:fill="00B0F0"/>
+          </w:tcPr>
+          <w:p>
+            <w:pPr>
+              <w:jc w:val="center"/>
+            </w:pPr>
+            <w:r>
+              <w:t>Refactor barrels for Factory pattern</w:t>
             </w:r>
           </w:p>
         </w:tc>
         <w:tc>
           <w:tcPr>
             <w:tcW w:w="2693" w:type="dxa"/>
-          </w:tcPr>
-          <w:p>
-            <w:pPr>
-              <w:jc w:val="center"/>
-            </w:pPr>
-            <w:r>
-              <w:t>End game screen – score, waves survived, time</w:t>
+            <w:shd w:val="clear" w:color="auto" w:fill="00B0F0"/>
+          </w:tcPr>
+          <w:p>
+            <w:pPr>
+              <w:jc w:val="center"/>
+            </w:pPr>
+            <w:r>
+              <w:t>End game screen –</w:t>
+            </w:r>
+            <w:bookmarkStart w:id="0" w:name="_GoBack"/>
+            <w:bookmarkEnd w:id="0"/>
+            <w:r>
+              <w:t xml:space="preserve"> score, waves survived, time</w:t>
             </w:r>
           </w:p>
         </w:tc>
@@ -6478,7 +6443,7 @@
         </w:rPr>
         <w:lastRenderedPageBreak/>
         <w:pict>
-          <v:rect id="_x0000_i1030" style="width:0;height:1.5pt" o:hralign="center" o:hrstd="t" o:hr="t" fillcolor="#a0a0a0" stroked="f"/>
+          <v:rect id="_x0000_i1035" style="width:0;height:1.5pt" o:hralign="center" o:hrstd="t" o:hr="t" fillcolor="#a0a0a0" stroked="f"/>
         </w:pict>
       </w:r>
     </w:p>
@@ -6625,15 +6590,7 @@
         <w:t xml:space="preserve"> </w:t>
       </w:r>
       <w:r>
-        <w:t xml:space="preserve">Tim Skelly. (2001). Rip-Off: A Description of Programmed </w:t>
-      </w:r>
-      <w:proofErr w:type="spellStart"/>
-      <w:r>
-        <w:t>Behavior</w:t>
-      </w:r>
-      <w:proofErr w:type="spellEnd"/>
-      <w:r>
-        <w:t xml:space="preserve"> in a Video Game. Available: http://www.red3d.com/cwr/boids/RipOff_Flocking.html. Last accessed 16th Mar 2015.</w:t>
+        <w:t>Tim Skelly. (2001). Rip-Off: A Description of Programmed Behavior in a Video Game. Available: http://www.red3d.com/cwr/boids/RipOff_Flocking.html. Last accessed 16th Mar 2015.</w:t>
       </w:r>
     </w:p>
   </w:endnote>
@@ -6651,15 +6608,8 @@
       <w:r>
         <w:t xml:space="preserve"> </w:t>
       </w:r>
-      <w:proofErr w:type="spellStart"/>
-      <w:proofErr w:type="gramStart"/>
-      <w:r>
-        <w:t>chabull</w:t>
-      </w:r>
-      <w:proofErr w:type="spellEnd"/>
-      <w:proofErr w:type="gramEnd"/>
-      <w:r>
-        <w:t>. (2013). Tanks and Trucks. Available: http://opengameart.org/content/tanks-and-trucks. Last accessed 21st Mar 2015.</w:t>
+      <w:r>
+        <w:t>chabull. (2013). Tanks and Trucks. Available: http://opengameart.org/content/tanks-and-trucks. Last accessed 21st Mar 2015.</w:t>
       </w:r>
     </w:p>
   </w:endnote>
@@ -6677,15 +6627,8 @@
       <w:r>
         <w:t xml:space="preserve"> </w:t>
       </w:r>
-      <w:proofErr w:type="spellStart"/>
-      <w:proofErr w:type="gramStart"/>
-      <w:r>
-        <w:t>chabull</w:t>
-      </w:r>
-      <w:proofErr w:type="spellEnd"/>
-      <w:proofErr w:type="gramEnd"/>
-      <w:r>
-        <w:t>. (2013). explosions. Available: http://opengameart.org/content/explosions-0. Last accessed 22nd Mar 2015.</w:t>
+      <w:r>
+        <w:t>chabull. (2013). explosions. Available: http://opengameart.org/content/explosions-0. Last accessed 22nd Mar 2015.</w:t>
       </w:r>
     </w:p>
   </w:endnote>
@@ -6703,15 +6646,8 @@
       <w:r>
         <w:t xml:space="preserve"> </w:t>
       </w:r>
-      <w:proofErr w:type="spellStart"/>
-      <w:proofErr w:type="gramStart"/>
-      <w:r>
-        <w:t>chabull</w:t>
-      </w:r>
-      <w:proofErr w:type="spellEnd"/>
-      <w:proofErr w:type="gramEnd"/>
-      <w:r>
-        <w:t>. (2013). Boxes and Barrels. Available: http://opengameart.org/content/boxes-and-barrels. Last accessed 23rd Mar 2015.</w:t>
+      <w:r>
+        <w:t>chabull. (2013). Boxes and Barrels. Available: http://opengameart.org/content/boxes-and-barrels. Last accessed 23rd Mar 2015.</w:t>
       </w:r>
     </w:p>
   </w:endnote>
@@ -6729,15 +6665,8 @@
       <w:r>
         <w:t xml:space="preserve"> </w:t>
       </w:r>
-      <w:proofErr w:type="spellStart"/>
-      <w:proofErr w:type="gramStart"/>
-      <w:r>
-        <w:t>sacio</w:t>
-      </w:r>
-      <w:proofErr w:type="spellEnd"/>
-      <w:proofErr w:type="gramEnd"/>
-      <w:r>
-        <w:t>. (2014). Simple rotating coin. Available: http://opengameart.org/content/simple-rotating-coin. Last accessed 1st Apr 2015.</w:t>
+      <w:r>
+        <w:t>sacio. (2014). Simple rotating coin. Available: http://opengameart.org/content/simple-rotating-coin. Last accessed 1st Apr 2015.</w:t>
       </w:r>
     </w:p>
   </w:endnote>
@@ -6755,13 +6684,8 @@
       <w:r>
         <w:t xml:space="preserve"> </w:t>
       </w:r>
-      <w:proofErr w:type="spellStart"/>
-      <w:r>
-        <w:t>Écrivain</w:t>
-      </w:r>
-      <w:proofErr w:type="spellEnd"/>
-      <w:r>
-        <w:t>. (2010). Star. Available: http://opengameart.org/content/star. Last accessed 1st Apr 2015.</w:t>
+      <w:r>
+        <w:t>Écrivain. (2010). Star. Available: http://opengameart.org/content/star. Last accessed 1st Apr 2015.</w:t>
       </w:r>
     </w:p>
   </w:endnote>
@@ -6779,13 +6703,8 @@
       <w:r>
         <w:t xml:space="preserve"> </w:t>
       </w:r>
-      <w:proofErr w:type="spellStart"/>
-      <w:r>
-        <w:t>AhNinniah</w:t>
-      </w:r>
-      <w:proofErr w:type="spellEnd"/>
-      <w:r>
-        <w:t>. (2013). Night forest background. Available: http://opengameart.org/content/night-forest-background. Last accessed 29th Mar 2015.</w:t>
+      <w:r>
+        <w:t>AhNinniah. (2013). Night forest background. Available: http://opengameart.org/content/night-forest-background. Last accessed 29th Mar 2015.</w:t>
       </w:r>
     </w:p>
   </w:endnote>
@@ -8297,7 +8216,7 @@
 </file>
 
 <file path=customXml/itemProps1.xml><?xml version="1.0" encoding="utf-8"?>
-<ds:datastoreItem xmlns:ds="http://schemas.openxmlformats.org/officeDocument/2006/customXml" ds:itemID="{199CBE3C-1260-479C-873A-682D8E0ECD8B}">
+<ds:datastoreItem xmlns:ds="http://schemas.openxmlformats.org/officeDocument/2006/customXml" ds:itemID="{EEB26E71-8615-4037-9C88-A61AB45B21B3}">
   <ds:schemaRefs>
     <ds:schemaRef ds:uri="http://schemas.openxmlformats.org/officeDocument/2006/bibliography"/>
   </ds:schemaRefs>

</xml_diff>

<commit_message>
Power-up - score multiplier
Stackable score multipliers
</commit_message>
<xml_diff>
--- a/Documentation/Tom Roberts - Design Document.docx
+++ b/Documentation/Tom Roberts - Design Document.docx
@@ -4100,6 +4100,7 @@
         <w:tc>
           <w:tcPr>
             <w:tcW w:w="2613" w:type="dxa"/>
+            <w:shd w:val="clear" w:color="auto" w:fill="00B0F0"/>
           </w:tcPr>
           <w:p>
             <w:pPr>
@@ -4108,6 +4109,8 @@
             <w:r>
               <w:t>Spawn pick-ups</w:t>
             </w:r>
+            <w:bookmarkStart w:id="0" w:name="_GoBack"/>
+            <w:bookmarkEnd w:id="0"/>
           </w:p>
         </w:tc>
       </w:tr>
@@ -4182,18 +4185,14 @@
               <w:jc w:val="center"/>
             </w:pPr>
             <w:r>
-              <w:t>End game screen –</w:t>
-            </w:r>
-            <w:bookmarkStart w:id="0" w:name="_GoBack"/>
-            <w:bookmarkEnd w:id="0"/>
-            <w:r>
-              <w:t xml:space="preserve"> score, waves survived, time</w:t>
+              <w:t>End game screen – score, waves survived, time</w:t>
             </w:r>
           </w:p>
         </w:tc>
         <w:tc>
           <w:tcPr>
             <w:tcW w:w="2613" w:type="dxa"/>
+            <w:shd w:val="clear" w:color="auto" w:fill="00B0F0"/>
           </w:tcPr>
           <w:p>
             <w:pPr>
@@ -8216,7 +8215,7 @@
 </file>
 
 <file path=customXml/itemProps1.xml><?xml version="1.0" encoding="utf-8"?>
-<ds:datastoreItem xmlns:ds="http://schemas.openxmlformats.org/officeDocument/2006/customXml" ds:itemID="{EEB26E71-8615-4037-9C88-A61AB45B21B3}">
+<ds:datastoreItem xmlns:ds="http://schemas.openxmlformats.org/officeDocument/2006/customXml" ds:itemID="{22274F08-CA18-4721-9256-F6355F6F1628}">
   <ds:schemaRefs>
     <ds:schemaRef ds:uri="http://schemas.openxmlformats.org/officeDocument/2006/bibliography"/>
   </ds:schemaRefs>

</xml_diff>

<commit_message>
Hazards - Tar Patch
Added the 'Tar Patch' hazard that temporarily slows the player down
(immune from this effect if invincible)
</commit_message>
<xml_diff>
--- a/Documentation/Tom Roberts - Design Document.docx
+++ b/Documentation/Tom Roberts - Design Document.docx
@@ -4109,8 +4109,6 @@
             <w:r>
               <w:t>Spawn pick-ups</w:t>
             </w:r>
-            <w:bookmarkStart w:id="0" w:name="_GoBack"/>
-            <w:bookmarkEnd w:id="0"/>
           </w:p>
         </w:tc>
       </w:tr>
@@ -4427,6 +4425,7 @@
         <w:tc>
           <w:tcPr>
             <w:tcW w:w="2682" w:type="dxa"/>
+            <w:shd w:val="clear" w:color="auto" w:fill="00B0F0"/>
           </w:tcPr>
           <w:p>
             <w:pPr>
@@ -4446,7 +4445,12 @@
               <w:jc w:val="center"/>
             </w:pPr>
             <w:r>
-              <w:t>Enemy hit points – modify enemies</w:t>
+              <w:t>Enemy hit points – modify</w:t>
+            </w:r>
+            <w:bookmarkStart w:id="0" w:name="_GoBack"/>
+            <w:bookmarkEnd w:id="0"/>
+            <w:r>
+              <w:t xml:space="preserve"> enemies</w:t>
             </w:r>
           </w:p>
         </w:tc>
@@ -4518,6 +4522,7 @@
         <w:tc>
           <w:tcPr>
             <w:tcW w:w="2682" w:type="dxa"/>
+            <w:shd w:val="clear" w:color="auto" w:fill="00B0F0"/>
           </w:tcPr>
           <w:p>
             <w:pPr>
@@ -8215,7 +8220,7 @@
 </file>
 
 <file path=customXml/itemProps1.xml><?xml version="1.0" encoding="utf-8"?>
-<ds:datastoreItem xmlns:ds="http://schemas.openxmlformats.org/officeDocument/2006/customXml" ds:itemID="{22274F08-CA18-4721-9256-F6355F6F1628}">
+<ds:datastoreItem xmlns:ds="http://schemas.openxmlformats.org/officeDocument/2006/customXml" ds:itemID="{0AC46818-1FFB-469F-B7B9-5F3A9EC70313}">
   <ds:schemaRefs>
     <ds:schemaRef ds:uri="http://schemas.openxmlformats.org/officeDocument/2006/bibliography"/>
   </ds:schemaRefs>

</xml_diff>